<commit_message>
Edit Function Name AdminController and Update file database
</commit_message>
<xml_diff>
--- a/Tool-Document/Document/Report/KhaoSat_DacTaHeThong.docx
+++ b/Tool-Document/Document/Report/KhaoSat_DacTaHeThong.docx
@@ -1724,117 +1724,6 @@
                 <w:sz w:val="26"/>
                 <w:szCs w:val="26"/>
               </w:rPr>
-              <w:t>Guess</w:t>
-            </w:r>
-          </w:p>
-        </w:tc>
-        <w:tc>
-          <w:tcPr>
-            <w:tcW w:w="5755" w:type="dxa"/>
-            <w:vAlign w:val="center"/>
-          </w:tcPr>
-          <w:p>
-            <w:pPr>
-              <w:spacing w:after="240" w:line="360" w:lineRule="auto"/>
-              <w:rPr>
-                <w:rFonts w:asciiTheme="majorBidi" w:hAnsiTheme="majorBidi" w:cstheme="majorBidi"/>
-                <w:sz w:val="26"/>
-                <w:szCs w:val="26"/>
-              </w:rPr>
-            </w:pPr>
-            <w:r>
-              <w:rPr>
-                <w:rFonts w:asciiTheme="majorBidi" w:hAnsiTheme="majorBidi" w:cstheme="majorBidi"/>
-                <w:sz w:val="26"/>
-                <w:szCs w:val="26"/>
-              </w:rPr>
-              <w:t xml:space="preserve">Là </w:t>
-            </w:r>
-            <w:r>
-              <w:rPr>
-                <w:rFonts w:asciiTheme="majorBidi" w:hAnsiTheme="majorBidi" w:cstheme="majorBidi"/>
-                <w:sz w:val="26"/>
-                <w:szCs w:val="26"/>
-              </w:rPr>
-              <w:t>một</w:t>
-            </w:r>
-            <w:r>
-              <w:rPr>
-                <w:rFonts w:asciiTheme="majorBidi" w:hAnsiTheme="majorBidi" w:cstheme="majorBidi"/>
-                <w:sz w:val="26"/>
-                <w:szCs w:val="26"/>
-              </w:rPr>
-              <w:t xml:space="preserve"> người</w:t>
-            </w:r>
-            <w:r>
-              <w:rPr>
-                <w:rFonts w:asciiTheme="majorBidi" w:hAnsiTheme="majorBidi" w:cstheme="majorBidi"/>
-                <w:sz w:val="26"/>
-                <w:szCs w:val="26"/>
-              </w:rPr>
-              <w:t xml:space="preserve"> dạng customer tuy nhiên với tình trạng là chưa đăng nhập nên chỉ có các chức năng liên quan đến sách</w:t>
-            </w:r>
-            <w:r>
-              <w:rPr>
-                <w:rFonts w:asciiTheme="majorBidi" w:hAnsiTheme="majorBidi" w:cstheme="majorBidi"/>
-                <w:sz w:val="26"/>
-                <w:szCs w:val="26"/>
-              </w:rPr>
-              <w:t>.</w:t>
-            </w:r>
-          </w:p>
-        </w:tc>
-      </w:tr>
-      <w:tr>
-        <w:trPr>
-          <w:jc w:val="center"/>
-        </w:trPr>
-        <w:tc>
-          <w:tcPr>
-            <w:tcW w:w="1165" w:type="dxa"/>
-            <w:vAlign w:val="center"/>
-          </w:tcPr>
-          <w:p>
-            <w:pPr>
-              <w:spacing w:after="240" w:line="360" w:lineRule="auto"/>
-              <w:jc w:val="center"/>
-              <w:rPr>
-                <w:rFonts w:asciiTheme="majorBidi" w:hAnsiTheme="majorBidi" w:cstheme="majorBidi"/>
-                <w:sz w:val="26"/>
-                <w:szCs w:val="26"/>
-              </w:rPr>
-            </w:pPr>
-            <w:r>
-              <w:rPr>
-                <w:rFonts w:asciiTheme="majorBidi" w:hAnsiTheme="majorBidi" w:cstheme="majorBidi"/>
-                <w:sz w:val="26"/>
-                <w:szCs w:val="26"/>
-              </w:rPr>
-              <w:t>3</w:t>
-            </w:r>
-          </w:p>
-        </w:tc>
-        <w:tc>
-          <w:tcPr>
-            <w:tcW w:w="2430" w:type="dxa"/>
-            <w:vAlign w:val="center"/>
-          </w:tcPr>
-          <w:p>
-            <w:pPr>
-              <w:spacing w:after="240" w:line="360" w:lineRule="auto"/>
-              <w:jc w:val="center"/>
-              <w:rPr>
-                <w:rFonts w:asciiTheme="majorBidi" w:hAnsiTheme="majorBidi" w:cstheme="majorBidi"/>
-                <w:sz w:val="26"/>
-                <w:szCs w:val="26"/>
-              </w:rPr>
-            </w:pPr>
-            <w:r>
-              <w:rPr>
-                <w:rFonts w:asciiTheme="majorBidi" w:hAnsiTheme="majorBidi" w:cstheme="majorBidi"/>
-                <w:sz w:val="26"/>
-                <w:szCs w:val="26"/>
-              </w:rPr>
               <w:t>Customer</w:t>
             </w:r>
           </w:p>
@@ -2574,7 +2463,6 @@
                 <w:sz w:val="26"/>
                 <w:szCs w:val="26"/>
               </w:rPr>
-              <w:lastRenderedPageBreak/>
               <w:t>8</w:t>
             </w:r>
           </w:p>
@@ -2725,6 +2613,7 @@
                 <w:sz w:val="26"/>
                 <w:szCs w:val="26"/>
               </w:rPr>
+              <w:lastRenderedPageBreak/>
               <w:t>10</w:t>
             </w:r>
           </w:p>
@@ -3750,7 +3639,6 @@
           <w:sz w:val="26"/>
           <w:szCs w:val="26"/>
         </w:rPr>
-        <w:lastRenderedPageBreak/>
         <w:t>Yêu cầu chức năng</w:t>
       </w:r>
       <w:r>
@@ -3841,7 +3729,7 @@
       </w:tr>
       <w:tr>
         <w:trPr>
-          <w:trHeight w:val="150"/>
+          <w:trHeight w:val="30"/>
         </w:trPr>
         <w:tc>
           <w:tcPr>
@@ -3865,314 +3753,7 @@
                 <w:sz w:val="26"/>
                 <w:szCs w:val="26"/>
               </w:rPr>
-              <w:t>Guest</w:t>
-            </w:r>
-          </w:p>
-        </w:tc>
-        <w:tc>
-          <w:tcPr>
-            <w:tcW w:w="3015" w:type="dxa"/>
-            <w:vAlign w:val="center"/>
-          </w:tcPr>
-          <w:p>
-            <w:pPr>
-              <w:tabs>
-                <w:tab w:val="left" w:pos="2610"/>
-              </w:tabs>
-              <w:spacing w:line="360" w:lineRule="auto"/>
-              <w:rPr>
-                <w:rFonts w:asciiTheme="majorBidi" w:hAnsiTheme="majorBidi" w:cstheme="majorBidi"/>
-                <w:sz w:val="26"/>
-                <w:szCs w:val="26"/>
-              </w:rPr>
-            </w:pPr>
-            <w:r>
-              <w:rPr>
-                <w:rFonts w:asciiTheme="majorBidi" w:hAnsiTheme="majorBidi" w:cstheme="majorBidi"/>
-                <w:sz w:val="26"/>
-                <w:szCs w:val="26"/>
-              </w:rPr>
-              <w:t>Xem sách</w:t>
-            </w:r>
-          </w:p>
-        </w:tc>
-      </w:tr>
-      <w:tr>
-        <w:trPr>
-          <w:trHeight w:val="150"/>
-        </w:trPr>
-        <w:tc>
-          <w:tcPr>
-            <w:tcW w:w="1620" w:type="dxa"/>
-            <w:vMerge/>
-            <w:vAlign w:val="center"/>
-          </w:tcPr>
-          <w:p>
-            <w:pPr>
-              <w:spacing w:line="360" w:lineRule="auto"/>
-              <w:jc w:val="center"/>
-              <w:rPr>
-                <w:rFonts w:asciiTheme="majorBidi" w:hAnsiTheme="majorBidi" w:cstheme="majorBidi"/>
-                <w:sz w:val="26"/>
-                <w:szCs w:val="26"/>
-              </w:rPr>
-            </w:pPr>
-          </w:p>
-        </w:tc>
-        <w:tc>
-          <w:tcPr>
-            <w:tcW w:w="3015" w:type="dxa"/>
-            <w:vAlign w:val="center"/>
-          </w:tcPr>
-          <w:p>
-            <w:pPr>
-              <w:tabs>
-                <w:tab w:val="left" w:pos="2610"/>
-              </w:tabs>
-              <w:spacing w:line="360" w:lineRule="auto"/>
-              <w:rPr>
-                <w:rFonts w:asciiTheme="majorBidi" w:hAnsiTheme="majorBidi" w:cstheme="majorBidi"/>
-                <w:sz w:val="26"/>
-                <w:szCs w:val="26"/>
-              </w:rPr>
-            </w:pPr>
-            <w:r>
-              <w:rPr>
-                <w:rFonts w:asciiTheme="majorBidi" w:hAnsiTheme="majorBidi" w:cstheme="majorBidi"/>
-                <w:sz w:val="26"/>
-                <w:szCs w:val="26"/>
-              </w:rPr>
-              <w:t>Tìm kiếm</w:t>
-            </w:r>
-          </w:p>
-        </w:tc>
-      </w:tr>
-      <w:tr>
-        <w:trPr>
-          <w:trHeight w:val="225"/>
-        </w:trPr>
-        <w:tc>
-          <w:tcPr>
-            <w:tcW w:w="1620" w:type="dxa"/>
-            <w:vMerge/>
-            <w:vAlign w:val="center"/>
-          </w:tcPr>
-          <w:p>
-            <w:pPr>
-              <w:spacing w:line="360" w:lineRule="auto"/>
-              <w:jc w:val="center"/>
-              <w:rPr>
-                <w:rFonts w:asciiTheme="majorBidi" w:hAnsiTheme="majorBidi" w:cstheme="majorBidi"/>
-                <w:sz w:val="26"/>
-                <w:szCs w:val="26"/>
-              </w:rPr>
-            </w:pPr>
-          </w:p>
-        </w:tc>
-        <w:tc>
-          <w:tcPr>
-            <w:tcW w:w="3015" w:type="dxa"/>
-            <w:vAlign w:val="center"/>
-          </w:tcPr>
-          <w:p>
-            <w:pPr>
-              <w:tabs>
-                <w:tab w:val="left" w:pos="2610"/>
-              </w:tabs>
-              <w:spacing w:line="360" w:lineRule="auto"/>
-              <w:rPr>
-                <w:rFonts w:asciiTheme="majorBidi" w:hAnsiTheme="majorBidi" w:cstheme="majorBidi"/>
-                <w:sz w:val="26"/>
-                <w:szCs w:val="26"/>
-              </w:rPr>
-            </w:pPr>
-            <w:r>
-              <w:rPr>
-                <w:rFonts w:asciiTheme="majorBidi" w:hAnsiTheme="majorBidi" w:cstheme="majorBidi"/>
-                <w:sz w:val="26"/>
-                <w:szCs w:val="26"/>
-              </w:rPr>
-              <w:t>Lọc</w:t>
-            </w:r>
-          </w:p>
-        </w:tc>
-      </w:tr>
-      <w:tr>
-        <w:trPr>
-          <w:trHeight w:val="150"/>
-        </w:trPr>
-        <w:tc>
-          <w:tcPr>
-            <w:tcW w:w="1620" w:type="dxa"/>
-            <w:vMerge/>
-            <w:vAlign w:val="center"/>
-          </w:tcPr>
-          <w:p>
-            <w:pPr>
-              <w:spacing w:line="360" w:lineRule="auto"/>
-              <w:jc w:val="center"/>
-              <w:rPr>
-                <w:rFonts w:asciiTheme="majorBidi" w:hAnsiTheme="majorBidi" w:cstheme="majorBidi"/>
-                <w:sz w:val="26"/>
-                <w:szCs w:val="26"/>
-              </w:rPr>
-            </w:pPr>
-          </w:p>
-        </w:tc>
-        <w:tc>
-          <w:tcPr>
-            <w:tcW w:w="3015" w:type="dxa"/>
-            <w:vAlign w:val="center"/>
-          </w:tcPr>
-          <w:p>
-            <w:pPr>
-              <w:tabs>
-                <w:tab w:val="left" w:pos="2610"/>
-              </w:tabs>
-              <w:spacing w:line="360" w:lineRule="auto"/>
-              <w:rPr>
-                <w:rFonts w:asciiTheme="majorBidi" w:hAnsiTheme="majorBidi" w:cstheme="majorBidi"/>
-                <w:sz w:val="26"/>
-                <w:szCs w:val="26"/>
-              </w:rPr>
-            </w:pPr>
-            <w:r>
-              <w:rPr>
-                <w:rFonts w:asciiTheme="majorBidi" w:hAnsiTheme="majorBidi" w:cstheme="majorBidi"/>
-                <w:sz w:val="26"/>
-                <w:szCs w:val="26"/>
-              </w:rPr>
-              <w:t>Đọc thử</w:t>
-            </w:r>
-          </w:p>
-        </w:tc>
-      </w:tr>
-      <w:tr>
-        <w:trPr>
-          <w:trHeight w:val="150"/>
-        </w:trPr>
-        <w:tc>
-          <w:tcPr>
-            <w:tcW w:w="1620" w:type="dxa"/>
-            <w:vMerge/>
-            <w:vAlign w:val="center"/>
-          </w:tcPr>
-          <w:p>
-            <w:pPr>
-              <w:spacing w:line="360" w:lineRule="auto"/>
-              <w:jc w:val="center"/>
-              <w:rPr>
-                <w:rFonts w:asciiTheme="majorBidi" w:hAnsiTheme="majorBidi" w:cstheme="majorBidi"/>
-                <w:sz w:val="26"/>
-                <w:szCs w:val="26"/>
-              </w:rPr>
-            </w:pPr>
-          </w:p>
-        </w:tc>
-        <w:tc>
-          <w:tcPr>
-            <w:tcW w:w="3015" w:type="dxa"/>
-            <w:vAlign w:val="center"/>
-          </w:tcPr>
-          <w:p>
-            <w:pPr>
-              <w:tabs>
-                <w:tab w:val="left" w:pos="2610"/>
-              </w:tabs>
-              <w:spacing w:line="360" w:lineRule="auto"/>
-              <w:rPr>
-                <w:rFonts w:asciiTheme="majorBidi" w:hAnsiTheme="majorBidi" w:cstheme="majorBidi"/>
-                <w:sz w:val="26"/>
-                <w:szCs w:val="26"/>
-              </w:rPr>
-            </w:pPr>
-            <w:r>
-              <w:rPr>
-                <w:rFonts w:asciiTheme="majorBidi" w:hAnsiTheme="majorBidi" w:cstheme="majorBidi"/>
-                <w:sz w:val="26"/>
-                <w:szCs w:val="26"/>
-              </w:rPr>
-              <w:t>Thay đổi ngôn ngữ</w:t>
-            </w:r>
-          </w:p>
-        </w:tc>
-      </w:tr>
-      <w:tr>
-        <w:trPr>
-          <w:trHeight w:val="150"/>
-        </w:trPr>
-        <w:tc>
-          <w:tcPr>
-            <w:tcW w:w="1620" w:type="dxa"/>
-            <w:vMerge/>
-            <w:vAlign w:val="center"/>
-          </w:tcPr>
-          <w:p>
-            <w:pPr>
-              <w:spacing w:line="360" w:lineRule="auto"/>
-              <w:jc w:val="center"/>
-              <w:rPr>
-                <w:rFonts w:asciiTheme="majorBidi" w:hAnsiTheme="majorBidi" w:cstheme="majorBidi"/>
-                <w:sz w:val="26"/>
-                <w:szCs w:val="26"/>
-              </w:rPr>
-            </w:pPr>
-          </w:p>
-        </w:tc>
-        <w:tc>
-          <w:tcPr>
-            <w:tcW w:w="3015" w:type="dxa"/>
-            <w:vAlign w:val="center"/>
-          </w:tcPr>
-          <w:p>
-            <w:pPr>
-              <w:tabs>
-                <w:tab w:val="left" w:pos="2610"/>
-              </w:tabs>
-              <w:spacing w:line="360" w:lineRule="auto"/>
-              <w:rPr>
-                <w:rFonts w:asciiTheme="majorBidi" w:hAnsiTheme="majorBidi" w:cstheme="majorBidi"/>
-                <w:sz w:val="26"/>
-                <w:szCs w:val="26"/>
-              </w:rPr>
-            </w:pPr>
-            <w:r>
-              <w:rPr>
-                <w:rFonts w:asciiTheme="majorBidi" w:hAnsiTheme="majorBidi" w:cstheme="majorBidi"/>
-                <w:sz w:val="26"/>
-                <w:szCs w:val="26"/>
-              </w:rPr>
-              <w:t>Thay đổi màu nền</w:t>
-            </w:r>
-          </w:p>
-        </w:tc>
-      </w:tr>
-      <w:tr>
-        <w:trPr>
-          <w:trHeight w:val="30"/>
-        </w:trPr>
-        <w:tc>
-          <w:tcPr>
-            <w:tcW w:w="1620" w:type="dxa"/>
-            <w:vMerge w:val="restart"/>
-            <w:vAlign w:val="center"/>
-          </w:tcPr>
-          <w:p>
-            <w:pPr>
-              <w:spacing w:line="360" w:lineRule="auto"/>
-              <w:jc w:val="center"/>
-              <w:rPr>
-                <w:rFonts w:asciiTheme="majorBidi" w:hAnsiTheme="majorBidi" w:cstheme="majorBidi"/>
-                <w:sz w:val="26"/>
-                <w:szCs w:val="26"/>
-              </w:rPr>
-            </w:pPr>
-            <w:r>
-              <w:rPr>
-                <w:rFonts w:asciiTheme="majorBidi" w:hAnsiTheme="majorBidi" w:cstheme="majorBidi"/>
-                <w:sz w:val="26"/>
-                <w:szCs w:val="26"/>
-              </w:rPr>
+              <w:lastRenderedPageBreak/>
               <w:t>Customer</w:t>
             </w:r>
           </w:p>
@@ -5419,10 +5000,12 @@
           <w:szCs w:val="26"/>
         </w:rPr>
       </w:pPr>
+      <w:bookmarkStart w:id="0" w:name="_GoBack"/>
       <w:r>
         <w:rPr>
           <w:noProof/>
         </w:rPr>
+        <w:lastRenderedPageBreak/>
         <w:drawing>
           <wp:inline distT="0" distB="0" distL="0" distR="0" wp14:anchorId="3D4B2096" wp14:editId="4233EACF">
             <wp:extent cx="5943600" cy="3826510"/>
@@ -5459,6 +5042,7 @@
           </wp:inline>
         </w:drawing>
       </w:r>
+      <w:bookmarkEnd w:id="0"/>
     </w:p>
     <w:p>
       <w:pPr>
@@ -5955,7 +5539,6 @@
                 <w:sz w:val="26"/>
                 <w:szCs w:val="26"/>
               </w:rPr>
-              <w:lastRenderedPageBreak/>
               <w:t>4</w:t>
             </w:r>
           </w:p>
@@ -6678,6 +6261,7 @@
           <w:szCs w:val="26"/>
           <w:u w:val="single"/>
         </w:rPr>
+        <w:lastRenderedPageBreak/>
         <w:t>Category</w:t>
       </w:r>
     </w:p>
@@ -7947,7 +7531,6 @@
                 <w:sz w:val="26"/>
                 <w:szCs w:val="26"/>
               </w:rPr>
-              <w:lastRenderedPageBreak/>
               <w:t>2</w:t>
             </w:r>
           </w:p>
@@ -9544,7 +9127,6 @@
                 <w:sz w:val="26"/>
                 <w:szCs w:val="26"/>
               </w:rPr>
-              <w:lastRenderedPageBreak/>
               <w:t>2</w:t>
             </w:r>
           </w:p>
@@ -11149,7 +10731,6 @@
                 <w:sz w:val="26"/>
                 <w:szCs w:val="26"/>
               </w:rPr>
-              <w:lastRenderedPageBreak/>
               <w:t>2</w:t>
             </w:r>
           </w:p>
@@ -11643,6 +11224,7 @@
                 <w:sz w:val="26"/>
                 <w:szCs w:val="26"/>
               </w:rPr>
+              <w:lastRenderedPageBreak/>
               <w:t>3</w:t>
             </w:r>
           </w:p>
@@ -13069,7 +12651,6 @@
                 <w:sz w:val="26"/>
                 <w:szCs w:val="26"/>
               </w:rPr>
-              <w:lastRenderedPageBreak/>
               <w:t>4</w:t>
             </w:r>
           </w:p>
@@ -13563,6 +13144,7 @@
                 <w:sz w:val="26"/>
                 <w:szCs w:val="26"/>
               </w:rPr>
+              <w:lastRenderedPageBreak/>
               <w:t>1</w:t>
             </w:r>
           </w:p>
@@ -15556,6 +15138,7 @@
                 <w:sz w:val="26"/>
                 <w:szCs w:val="26"/>
               </w:rPr>
+              <w:lastRenderedPageBreak/>
               <w:t>4</w:t>
             </w:r>
           </w:p>
@@ -16992,7 +16575,6 @@
                 <w:sz w:val="26"/>
                 <w:szCs w:val="26"/>
               </w:rPr>
-              <w:lastRenderedPageBreak/>
               <w:t>2</w:t>
             </w:r>
           </w:p>
@@ -17517,6 +17099,7 @@
                 <w:sz w:val="26"/>
                 <w:szCs w:val="26"/>
               </w:rPr>
+              <w:lastRenderedPageBreak/>
               <w:t>2</w:t>
             </w:r>
           </w:p>
@@ -18309,8 +17892,6 @@
           <w:szCs w:val="26"/>
         </w:rPr>
       </w:pPr>
-      <w:bookmarkStart w:id="0" w:name="_GoBack"/>
-      <w:bookmarkEnd w:id="0"/>
     </w:p>
     <w:sectPr>
       <w:pgSz w:w="12240" w:h="15840"/>
@@ -18886,7 +18467,7 @@
       </w:pPr>
     </w:pPrDefault>
   </w:docDefaults>
-  <w:latentStyles w:defLockedState="0" w:defUIPriority="99" w:defSemiHidden="0" w:defUnhideWhenUsed="0" w:defQFormat="0" w:count="377">
+  <w:latentStyles w:defLockedState="0" w:defUIPriority="99" w:defSemiHidden="0" w:defUnhideWhenUsed="0" w:defQFormat="0" w:count="376">
     <w:lsdException w:name="Normal" w:uiPriority="0" w:qFormat="1"/>
     <w:lsdException w:name="heading 1" w:uiPriority="9" w:qFormat="1"/>
     <w:lsdException w:name="heading 2" w:semiHidden="1" w:uiPriority="9" w:unhideWhenUsed="1" w:qFormat="1"/>
@@ -19263,7 +18844,6 @@
     <w:lsdException w:name="Hashtag" w:semiHidden="1" w:unhideWhenUsed="1"/>
     <w:lsdException w:name="Unresolved Mention" w:semiHidden="1" w:unhideWhenUsed="1"/>
     <w:lsdException w:name="Smart Link" w:semiHidden="1" w:unhideWhenUsed="1"/>
-    <w:lsdException w:name="Smart Link Error" w:semiHidden="1" w:unhideWhenUsed="1"/>
   </w:latentStyles>
   <w:style w:type="paragraph" w:default="1" w:styleId="Normal">
     <w:name w:val="Normal"/>
@@ -19629,7 +19209,7 @@
 </file>
 
 <file path=customXml/itemProps1.xml><?xml version="1.0" encoding="utf-8"?>
-<ds:datastoreItem xmlns:ds="http://schemas.openxmlformats.org/officeDocument/2006/customXml" ds:itemID="{44B4CED3-C206-4E5E-AA71-E022B3C8A760}">
+<ds:datastoreItem xmlns:ds="http://schemas.openxmlformats.org/officeDocument/2006/customXml" ds:itemID="{951330F8-CFA5-4611-A912-11B03F965E23}">
   <ds:schemaRefs>
     <ds:schemaRef ds:uri="http://schemas.openxmlformats.org/officeDocument/2006/bibliography"/>
   </ds:schemaRefs>

</xml_diff>